<commit_message>
Importing more packages for modeling and plotting variable relationships
</commit_message>
<xml_diff>
--- a/Notes on Math Modeling Problem.docx
+++ b/Notes on Math Modeling Problem.docx
@@ -32,14 +32,36 @@
         </w:rPr>
       </w:pPr>
       <w:r>
-        <w:t xml:space="preserve">The objective of Worlde is guess a real 5 letter word using a maximum of 6 attempts. These words must actually exist in the English language, so any guesses are that aren’t actual words don’t count.  </w:t>
-      </w:r>
-      <w:r>
-        <w:rPr>
-          <w:b/>
-          <w:bCs/>
-        </w:rPr>
-        <w:t>An idea I have is for the guess, have their be a legitimate word that is mostly composed of vowels. This could help narrow down which vowels are included quickly</w:t>
+        <w:t xml:space="preserve">The objective of </w:t>
+      </w:r>
+      <w:proofErr w:type="spellStart"/>
+      <w:r>
+        <w:t>Worlde</w:t>
+      </w:r>
+      <w:proofErr w:type="spellEnd"/>
+      <w:r>
+        <w:t xml:space="preserve"> is guess a real 5 letter word using a maximum of 6 attempts. These words must actually exist in the English language, so any guesses are that aren’t actual words don’t count.  </w:t>
+      </w:r>
+      <w:r>
+        <w:rPr>
+          <w:b/>
+          <w:bCs/>
+        </w:rPr>
+        <w:t xml:space="preserve">An idea I have is for the guess, have </w:t>
+      </w:r>
+      <w:r>
+        <w:rPr>
+          <w:b/>
+          <w:bCs/>
+        </w:rPr>
+        <w:t>there</w:t>
+      </w:r>
+      <w:r>
+        <w:rPr>
+          <w:b/>
+          <w:bCs/>
+        </w:rPr>
+        <w:t xml:space="preserve"> be a legitimate word that is mostly composed of vowels. This could help narrow down which vowels are included quickly</w:t>
       </w:r>
     </w:p>
     <w:p>
@@ -497,7 +519,23 @@
           <w:b/>
           <w:bCs/>
         </w:rPr>
-        <w:t xml:space="preserve">Figure out what makes a word more difficult. It is the number of values, the inclusion of certain letters, an over abundance of specific letters? Consider taking every solution </w:t>
+        <w:t xml:space="preserve">Figure out what makes a word more difficult. It is the number of values, the inclusion of certain letters, an </w:t>
+      </w:r>
+      <w:proofErr w:type="spellStart"/>
+      <w:r>
+        <w:rPr>
+          <w:b/>
+          <w:bCs/>
+        </w:rPr>
+        <w:t>over abundance</w:t>
+      </w:r>
+      <w:proofErr w:type="spellEnd"/>
+      <w:r>
+        <w:rPr>
+          <w:b/>
+          <w:bCs/>
+        </w:rPr>
+        <w:t xml:space="preserve"> of specific letters? Consider taking every solution </w:t>
       </w:r>
       <w:r>
         <w:rPr>
@@ -505,7 +543,23 @@
           <w:bCs/>
         </w:rPr>
         <w:lastRenderedPageBreak/>
-        <w:t xml:space="preserve">word in your data set, look at each letter included in that word and then compare that word to the amount of successes that occurred. Maybe you could take every solution word and create a data set that has 26 entries. The first column is the letter. The second column is the number of times that letter occurred. From there, you can determine which letters occur most often. Maybe you can somehow turn this into a likelihood that a word contains a specific letter. Then for each word, youd have a function that assesses each letter in that word, determines how likely that individual letter is to be present in any word, and then at the end of the word have a value *that will be bigger than 100%* and from there have that be the score for how “hard” a word is. You can then make groups somehow. Maybe scale that “difficulty score” so that all numbers are between 0 and 100. From there, you could plot each word and its score to visualize a distribution. Then the closer the </w:t>
+        <w:t xml:space="preserve">word in your data set, look at each letter included in that word and then compare that word to the amount of successes that occurred. Maybe you could take every solution word and create a data set that has 26 entries. The first column is the letter. The second column is the number of times that letter occurred. From there, you can determine which letters occur most often. Maybe you can somehow turn this into a likelihood that a word contains a specific letter. Then for each word, </w:t>
+      </w:r>
+      <w:proofErr w:type="spellStart"/>
+      <w:r>
+        <w:rPr>
+          <w:b/>
+          <w:bCs/>
+        </w:rPr>
+        <w:t>youd</w:t>
+      </w:r>
+      <w:proofErr w:type="spellEnd"/>
+      <w:r>
+        <w:rPr>
+          <w:b/>
+          <w:bCs/>
+        </w:rPr>
+        <w:t xml:space="preserve"> have a function that assesses each letter in that word, determines how likely that individual letter is to be present in any word, and then at the end of the word have a value *that will be bigger than 100%* and from there have that be the score for how “hard” a word is. You can then make groups somehow. Maybe scale that “difficulty score” so that all numbers are between 0 and 100. From there, you could plot each word and its score to visualize a distribution. Then the closer the </w:t>
       </w:r>
       <w:r>
         <w:rPr>

</xml_diff>